<commit_message>
CopyrightAssignmentForm.docx - update email address
</commit_message>
<xml_diff>
--- a/docs/KDDockWidgets-CopyrightAssignmentForm.docx
+++ b/docs/KDDockWidgets-CopyrightAssignmentForm.docx
@@ -447,7 +447,7 @@
             <w:rStyle w:val="InternetLink"/>
             <w:lang w:val="en-GB"/>
           </w:rPr>
-          <w:t>support@kdab.com</w:t>
+          <w:t>info@kdab.com</w:t>
         </w:r>
       </w:hyperlink>
       <w:r>
@@ -765,7 +765,7 @@
             <w:rStyle w:val="InternetLink"/>
             <w:lang w:val="en-GB"/>
           </w:rPr>
-          <w:t>support@kdab.com</w:t>
+          <w:t>info@kdab.com</w:t>
         </w:r>
       </w:hyperlink>
       <w:r>
@@ -3204,19 +3204,7 @@
         <w:rPr>
           <w:lang w:val="en-GB"/>
         </w:rPr>
-        <w:t>NAME OF CONTRIBUTOR&gt;, hereby transfer to Klarälvdalens Datakonsult AB my entire right, title, and interest (including all rights under copyright) in my changes and enhancements to KD</w:t>
-      </w:r>
-      <w:r>
-        <w:rPr>
-          <w:lang w:val="en-GB"/>
-        </w:rPr>
-        <w:t xml:space="preserve">DockWidgets </w:t>
-      </w:r>
-      <w:r>
-        <w:rPr>
-          <w:lang w:val="en-GB"/>
-        </w:rPr>
-        <w:t>and/or any other KDAB software (herein called the "Software"), subject to the conditions below. These changes and enhancements are herein called the "Work". The Work also includes any future changes and enhancements to the Software hereafter made by me, which I also hereby assign, unless KDAB is informed otherwise by me before or at the time KDAB receives such changes and/or enhancements.</w:t>
+        <w:t>NAME OF CONTRIBUTOR&gt;, hereby transfer to Klarälvdalens Datakonsult AB my entire right, title, and interest (including all rights under copyright) in my changes and enhancements to KDDockWidgets and/or any other KDAB software (herein called the "Software"), subject to the conditions below. These changes and enhancements are herein called the "Work". The Work also includes any future changes and enhancements to the Software hereafter made by me, which I also hereby assign, unless KDAB is informed otherwise by me before or at the time KDAB receives such changes and/or enhancements.</w:t>
       </w:r>
     </w:p>
     <w:p>
@@ -4512,7 +4500,9 @@
       </w:rPr>
     </w:rPrDefault>
     <w:pPrDefault>
-      <w:pPr/>
+      <w:pPr>
+        <w:suppressAutoHyphens w:val="true"/>
+      </w:pPr>
     </w:pPrDefault>
   </w:docDefaults>
   <w:style w:type="paragraph" w:styleId="Normal">
@@ -4521,8 +4511,9 @@
     <w:pPr>
       <w:widowControl w:val="false"/>
       <w:suppressAutoHyphens w:val="true"/>
-      <w:overflowPunct w:val="false"/>
+      <w:overflowPunct w:val="true"/>
       <w:bidi w:val="0"/>
+      <w:spacing w:before="0" w:after="0"/>
       <w:jc w:val="left"/>
     </w:pPr>
     <w:rPr>
@@ -4535,25 +4526,11 @@
     </w:rPr>
   </w:style>
   <w:style w:type="character" w:styleId="InternetLink">
-    <w:name w:val="Internet Link"/>
+    <w:name w:val="Hyperlink"/>
     <w:rPr>
       <w:color w:val="000080"/>
       <w:u w:val="single"/>
       <w:lang w:val="zxx" w:eastAsia="zxx" w:bidi="zxx"/>
-    </w:rPr>
-  </w:style>
-  <w:style w:type="character" w:styleId="ListLabel1">
-    <w:name w:val="ListLabel 1"/>
-    <w:qFormat/>
-    <w:rPr>
-      <w:lang w:val="en-GB"/>
-    </w:rPr>
-  </w:style>
-  <w:style w:type="character" w:styleId="ListLabel2">
-    <w:name w:val="ListLabel 2"/>
-    <w:qFormat/>
-    <w:rPr>
-      <w:lang w:val="en-GB"/>
     </w:rPr>
   </w:style>
   <w:style w:type="paragraph" w:styleId="Heading">

</xml_diff>